<commit_message>
vpn and password managers
</commit_message>
<xml_diff>
--- a/privacy-resources.docx
+++ b/privacy-resources.docx
@@ -46,27 +46,7 @@
           <w:sz w:val="22"/>
           <w:szCs w:val="22"/>
         </w:rPr>
-        <w:t xml:space="preserve">View this </w:t>
-      </w:r>
-      <w:proofErr w:type="spellStart"/>
-      <w:r>
-        <w:rPr>
-          <w:rFonts w:ascii="Helvetica" w:hAnsi="Helvetica" w:cs="Courier"/>
-          <w:i/>
-          <w:sz w:val="22"/>
-          <w:szCs w:val="22"/>
-        </w:rPr>
-        <w:t>tipsheet</w:t>
-      </w:r>
-      <w:proofErr w:type="spellEnd"/>
-      <w:r>
-        <w:rPr>
-          <w:rFonts w:ascii="Helvetica" w:hAnsi="Helvetica" w:cs="Courier"/>
-          <w:i/>
-          <w:sz w:val="22"/>
-          <w:szCs w:val="22"/>
-        </w:rPr>
-        <w:t xml:space="preserve"> onlin</w:t>
+        <w:t>View this tipsheet onlin</w:t>
       </w:r>
       <w:r>
         <w:rPr>
@@ -107,7 +87,6 @@
           <w:szCs w:val="22"/>
         </w:rPr>
       </w:pPr>
-      <w:proofErr w:type="gramStart"/>
       <w:r>
         <w:rPr>
           <w:rFonts w:ascii="Helvetica" w:hAnsi="Helvetica" w:cs="Courier"/>
@@ -122,62 +101,15 @@
           <w:sz w:val="22"/>
           <w:szCs w:val="22"/>
         </w:rPr>
-        <w:t>f different security software</w:t>
-      </w:r>
-      <w:proofErr w:type="gramEnd"/>
-      <w:r>
-        <w:rPr>
-          <w:rFonts w:ascii="Helvetica" w:hAnsi="Helvetica" w:cs="Courier"/>
-          <w:sz w:val="22"/>
-          <w:szCs w:val="22"/>
-        </w:rPr>
-        <w:t xml:space="preserve">, </w:t>
-      </w:r>
-      <w:proofErr w:type="gramStart"/>
-      <w:r>
-        <w:rPr>
-          <w:rFonts w:ascii="Helvetica" w:hAnsi="Helvetica" w:cs="Courier"/>
-          <w:sz w:val="22"/>
-          <w:szCs w:val="22"/>
-        </w:rPr>
-        <w:t>some are listed below</w:t>
-      </w:r>
-      <w:proofErr w:type="gramEnd"/>
-      <w:r>
-        <w:rPr>
-          <w:rFonts w:ascii="Helvetica" w:hAnsi="Helvetica" w:cs="Courier"/>
-          <w:sz w:val="22"/>
-          <w:szCs w:val="22"/>
-        </w:rPr>
-        <w:t xml:space="preserve">. This small </w:t>
-      </w:r>
-      <w:proofErr w:type="spellStart"/>
-      <w:r>
-        <w:rPr>
-          <w:rFonts w:ascii="Helvetica" w:hAnsi="Helvetica" w:cs="Courier"/>
-          <w:sz w:val="22"/>
-          <w:szCs w:val="22"/>
-        </w:rPr>
-        <w:t>tipsheet</w:t>
-      </w:r>
-      <w:proofErr w:type="spellEnd"/>
-      <w:r>
-        <w:rPr>
-          <w:rFonts w:ascii="Helvetica" w:hAnsi="Helvetica" w:cs="Courier"/>
-          <w:sz w:val="22"/>
-          <w:szCs w:val="22"/>
-        </w:rPr>
-        <w:t xml:space="preserve"> is an attempt to</w:t>
-      </w:r>
-      <w:bookmarkStart w:id="0" w:name="_GoBack"/>
-      <w:bookmarkEnd w:id="0"/>
-      <w:r>
-        <w:rPr>
-          <w:rFonts w:ascii="Helvetica" w:hAnsi="Helvetica" w:cs="Courier"/>
-          <w:sz w:val="22"/>
-          <w:szCs w:val="22"/>
-        </w:rPr>
-        <w:t xml:space="preserve"> point to useful reading on the subject and pick out the tools people are most likely to install, given that security software is [notoriously difficult to get going and use](</w:t>
+        <w:t>f different security software, some are listed below</w:t>
+      </w:r>
+      <w:r>
+        <w:rPr>
+          <w:rFonts w:ascii="Helvetica" w:hAnsi="Helvetica" w:cs="Courier"/>
+          <w:sz w:val="22"/>
+          <w:szCs w:val="22"/>
+        </w:rPr>
+        <w:t>. This small tipsheet is an attempt to point to useful reading on the subject and pick out the tools people are most likely to install, given that security software is [notoriously difficult to get going and use](</w:t>
       </w:r>
       <w:hyperlink r:id="rId8" w:history="1">
         <w:r>
@@ -701,61 +633,7 @@
           <w:sz w:val="22"/>
           <w:szCs w:val="22"/>
         </w:rPr>
-        <w:t xml:space="preserve">It's best to turn off Bluetooth and </w:t>
-      </w:r>
-      <w:proofErr w:type="spellStart"/>
-      <w:r>
-        <w:rPr>
-          <w:rFonts w:ascii="Helvetica" w:hAnsi="Helvetica" w:cs="Courier"/>
-          <w:sz w:val="22"/>
-          <w:szCs w:val="22"/>
-        </w:rPr>
-        <w:t>WiFi</w:t>
-      </w:r>
-      <w:proofErr w:type="spellEnd"/>
-      <w:r>
-        <w:rPr>
-          <w:rFonts w:ascii="Helvetica" w:hAnsi="Helvetica" w:cs="Courier"/>
-          <w:sz w:val="22"/>
-          <w:szCs w:val="22"/>
-        </w:rPr>
-        <w:t xml:space="preserve"> when you're in public or not using them. Bluetooth and </w:t>
-      </w:r>
-      <w:proofErr w:type="spellStart"/>
-      <w:r>
-        <w:rPr>
-          <w:rFonts w:ascii="Helvetica" w:hAnsi="Helvetica" w:cs="Courier"/>
-          <w:sz w:val="22"/>
-          <w:szCs w:val="22"/>
-        </w:rPr>
-        <w:t>WiFi</w:t>
-      </w:r>
-      <w:proofErr w:type="spellEnd"/>
-      <w:r>
-        <w:rPr>
-          <w:rFonts w:ascii="Helvetica" w:hAnsi="Helvetica" w:cs="Courier"/>
-          <w:sz w:val="22"/>
-          <w:szCs w:val="22"/>
-        </w:rPr>
-        <w:t xml:space="preserve"> signals can be used to identify your phone, for example, [when passing by a Bluetooth- or </w:t>
-      </w:r>
-      <w:proofErr w:type="spellStart"/>
-      <w:r>
-        <w:rPr>
-          <w:rFonts w:ascii="Helvetica" w:hAnsi="Helvetica" w:cs="Courier"/>
-          <w:sz w:val="22"/>
-          <w:szCs w:val="22"/>
-        </w:rPr>
-        <w:t>WiFi</w:t>
-      </w:r>
-      <w:proofErr w:type="spellEnd"/>
-      <w:r>
-        <w:rPr>
-          <w:rFonts w:ascii="Helvetica" w:hAnsi="Helvetica" w:cs="Courier"/>
-          <w:sz w:val="22"/>
-          <w:szCs w:val="22"/>
-        </w:rPr>
-        <w:t>-enabled phone booth](</w:t>
+        <w:t>It's best to turn off Bluetooth and WiFi when you're in public or not using them. Bluetooth and WiFi signals can be used to identify your phone, for example, [when passing by a Bluetooth- or WiFi-enabled phone booth](</w:t>
       </w:r>
       <w:hyperlink r:id="rId15" w:anchor=".yryawvdMa" w:history="1">
         <w:r>
@@ -765,19 +643,8 @@
             <w:sz w:val="22"/>
             <w:szCs w:val="22"/>
           </w:rPr>
-          <w:t>http://www.buzzfeed.com/josephbernstein/exclusive-hundreds-of-devices-hidden-inside-new-york-city-ph - .</w:t>
+          <w:t>http://www.buzzfeed.com/josephbernstein/exclusive-hundreds-of-devices-hidden-inside-new-york-city-ph - .yryawvdMa</w:t>
         </w:r>
-        <w:proofErr w:type="spellStart"/>
-        <w:r>
-          <w:rPr>
-            <w:rStyle w:val="Hyperlink"/>
-            <w:rFonts w:ascii="Helvetica" w:hAnsi="Helvetica" w:cs="Courier"/>
-            <w:sz w:val="22"/>
-            <w:szCs w:val="22"/>
-          </w:rPr>
-          <w:t>yryawvdMa</w:t>
-        </w:r>
-        <w:proofErr w:type="spellEnd"/>
       </w:hyperlink>
       <w:r>
         <w:rPr>
@@ -785,25 +652,7 @@
           <w:sz w:val="22"/>
           <w:szCs w:val="22"/>
         </w:rPr>
-        <w:t xml:space="preserve">), or [shopping in a store with </w:t>
-      </w:r>
-      <w:proofErr w:type="spellStart"/>
-      <w:r>
-        <w:rPr>
-          <w:rFonts w:ascii="Helvetica" w:hAnsi="Helvetica" w:cs="Courier"/>
-          <w:sz w:val="22"/>
-          <w:szCs w:val="22"/>
-        </w:rPr>
-        <w:t>WiFi</w:t>
-      </w:r>
-      <w:proofErr w:type="spellEnd"/>
-      <w:r>
-        <w:rPr>
-          <w:rFonts w:ascii="Helvetica" w:hAnsi="Helvetica" w:cs="Courier"/>
-          <w:sz w:val="22"/>
-          <w:szCs w:val="22"/>
-        </w:rPr>
-        <w:t>](</w:t>
+        <w:t>), or [shopping in a store with WiFi](</w:t>
       </w:r>
       <w:hyperlink r:id="rId16" w:history="1">
         <w:r>
@@ -876,25 +725,7 @@
           <w:sz w:val="22"/>
           <w:szCs w:val="22"/>
         </w:rPr>
-        <w:t>A few simple browser extensions exist to limit your digital footprint around web trackers and sending insecure information. **Disclaimer: Using these extensions can cause some sites to not load properly and appear broken. Sometimes disabling them or whitelisting certain domains is required to find a happy medium</w:t>
-      </w:r>
-      <w:proofErr w:type="gramStart"/>
-      <w:r>
-        <w:rPr>
-          <w:rFonts w:ascii="Helvetica" w:hAnsi="Helvetica" w:cs="Courier"/>
-          <w:sz w:val="22"/>
-          <w:szCs w:val="22"/>
-        </w:rPr>
-        <w:t>.*</w:t>
-      </w:r>
-      <w:proofErr w:type="gramEnd"/>
-      <w:r>
-        <w:rPr>
-          <w:rFonts w:ascii="Helvetica" w:hAnsi="Helvetica" w:cs="Courier"/>
-          <w:sz w:val="22"/>
-          <w:szCs w:val="22"/>
-        </w:rPr>
-        <w:t>*</w:t>
+        <w:t>A few simple browser extensions exist to limit your digital footprint around web trackers and sending insecure information. **Disclaimer: Using these extensions can cause some sites to not load properly and appear broken. Sometimes disabling them or whitelisting certain domains is required to find a happy medium.**</w:t>
       </w:r>
     </w:p>
     <w:p>
@@ -1100,25 +931,7 @@
           <w:sz w:val="22"/>
           <w:szCs w:val="22"/>
         </w:rPr>
-        <w:t>) and [</w:t>
-      </w:r>
-      <w:proofErr w:type="spellStart"/>
-      <w:r>
-        <w:rPr>
-          <w:rFonts w:ascii="Helvetica" w:hAnsi="Helvetica" w:cs="Courier"/>
-          <w:sz w:val="22"/>
-          <w:szCs w:val="22"/>
-        </w:rPr>
-        <w:t>tipsheet</w:t>
-      </w:r>
-      <w:proofErr w:type="spellEnd"/>
-      <w:r>
-        <w:rPr>
-          <w:rFonts w:ascii="Helvetica" w:hAnsi="Helvetica" w:cs="Courier"/>
-          <w:sz w:val="22"/>
-          <w:szCs w:val="22"/>
-        </w:rPr>
-        <w:t>](</w:t>
+        <w:t>) and [tipsheet](</w:t>
       </w:r>
       <w:hyperlink r:id="rId21" w:history="1">
         <w:r>
@@ -1180,43 +993,7 @@
           <w:sz w:val="22"/>
           <w:szCs w:val="22"/>
         </w:rPr>
-        <w:t xml:space="preserve"> with </w:t>
-      </w:r>
-      <w:proofErr w:type="spellStart"/>
-      <w:r>
-        <w:rPr>
-          <w:rFonts w:ascii="Helvetica" w:hAnsi="Helvetica" w:cs="Courier"/>
-          <w:sz w:val="22"/>
-          <w:szCs w:val="22"/>
-        </w:rPr>
-        <w:t>Adium</w:t>
-      </w:r>
-      <w:proofErr w:type="spellEnd"/>
-      <w:r>
-        <w:rPr>
-          <w:rFonts w:ascii="Helvetica" w:hAnsi="Helvetica" w:cs="Courier"/>
-          <w:sz w:val="22"/>
-          <w:szCs w:val="22"/>
-        </w:rPr>
-        <w:t>. You can find instructions in the [</w:t>
-      </w:r>
-      <w:proofErr w:type="spellStart"/>
-      <w:r>
-        <w:rPr>
-          <w:rFonts w:ascii="Helvetica" w:hAnsi="Helvetica" w:cs="Courier"/>
-          <w:sz w:val="22"/>
-          <w:szCs w:val="22"/>
-        </w:rPr>
-        <w:t>tipsheet</w:t>
-      </w:r>
-      <w:proofErr w:type="spellEnd"/>
-      <w:r>
-        <w:rPr>
-          <w:rFonts w:ascii="Helvetica" w:hAnsi="Helvetica" w:cs="Courier"/>
-          <w:sz w:val="22"/>
-          <w:szCs w:val="22"/>
-        </w:rPr>
-        <w:t>](</w:t>
+        <w:t xml:space="preserve"> with Adium. You can find instructions in the [tipsheet](</w:t>
       </w:r>
       <w:hyperlink r:id="rId22" w:anchor="adium-mac-os-x" w:history="1">
         <w:r>
@@ -1226,47 +1003,7 @@
             <w:sz w:val="22"/>
             <w:szCs w:val="22"/>
           </w:rPr>
-          <w:t xml:space="preserve">https://github.com/hackshackers/hhnyc-crypto/blob/master/tipsheet.md - </w:t>
-        </w:r>
-        <w:proofErr w:type="spellStart"/>
-        <w:r>
-          <w:rPr>
-            <w:rStyle w:val="Hyperlink"/>
-            <w:rFonts w:ascii="Helvetica" w:hAnsi="Helvetica" w:cs="Courier"/>
-            <w:sz w:val="22"/>
-            <w:szCs w:val="22"/>
-          </w:rPr>
-          <w:t>adium</w:t>
-        </w:r>
-        <w:proofErr w:type="spellEnd"/>
-        <w:r>
-          <w:rPr>
-            <w:rStyle w:val="Hyperlink"/>
-            <w:rFonts w:ascii="Helvetica" w:hAnsi="Helvetica" w:cs="Courier"/>
-            <w:sz w:val="22"/>
-            <w:szCs w:val="22"/>
-          </w:rPr>
-          <w:t>-mac-</w:t>
-        </w:r>
-        <w:proofErr w:type="spellStart"/>
-        <w:r>
-          <w:rPr>
-            <w:rStyle w:val="Hyperlink"/>
-            <w:rFonts w:ascii="Helvetica" w:hAnsi="Helvetica" w:cs="Courier"/>
-            <w:sz w:val="22"/>
-            <w:szCs w:val="22"/>
-          </w:rPr>
-          <w:t>os</w:t>
-        </w:r>
-        <w:proofErr w:type="spellEnd"/>
-        <w:r>
-          <w:rPr>
-            <w:rStyle w:val="Hyperlink"/>
-            <w:rFonts w:ascii="Helvetica" w:hAnsi="Helvetica" w:cs="Courier"/>
-            <w:sz w:val="22"/>
-            <w:szCs w:val="22"/>
-          </w:rPr>
-          <w:t>-x</w:t>
+          <w:t>https://github.com/hackshackers/hhnyc-crypto/blob/master/tipsheet.md - adium-mac-os-x</w:t>
         </w:r>
       </w:hyperlink>
       <w:r>
@@ -1275,25 +1012,7 @@
           <w:sz w:val="22"/>
           <w:szCs w:val="22"/>
         </w:rPr>
-        <w:t>). Secure IM is a non-intrusive way to keep your instant message conversations private. You can think of this technology as, "</w:t>
-      </w:r>
-      <w:proofErr w:type="gramStart"/>
-      <w:r>
-        <w:rPr>
-          <w:rFonts w:ascii="Helvetica" w:hAnsi="Helvetica" w:cs="Courier"/>
-          <w:sz w:val="22"/>
-          <w:szCs w:val="22"/>
-        </w:rPr>
-        <w:t>if</w:t>
-      </w:r>
-      <w:proofErr w:type="gramEnd"/>
-      <w:r>
-        <w:rPr>
-          <w:rFonts w:ascii="Helvetica" w:hAnsi="Helvetica" w:cs="Courier"/>
-          <w:sz w:val="22"/>
-          <w:szCs w:val="22"/>
-        </w:rPr>
-        <w:t xml:space="preserve"> my casual chats are just that, why do they need to be logged forever?" Or, if you're working in a newsroom and your conversations with colleagues could potentially veer into non-public information, your best bet is to simply encrypt everything by default.</w:t>
+        <w:t>). Secure IM is a non-intrusive way to keep your instant message conversations private. You can think of this technology as, "if my casual chats are just that, why do they need to be logged forever?" Or, if you're working in a newsroom and your conversations with colleagues could potentially veer into non-public information, your best bet is to simply encrypt everything by default.</w:t>
       </w:r>
     </w:p>
     <w:p>
@@ -1355,25 +1074,7 @@
           <w:sz w:val="22"/>
           <w:szCs w:val="22"/>
         </w:rPr>
-        <w:t xml:space="preserve">). The </w:t>
-      </w:r>
-      <w:proofErr w:type="spellStart"/>
-      <w:r>
-        <w:rPr>
-          <w:rFonts w:ascii="Helvetica" w:hAnsi="Helvetica" w:cs="Courier"/>
-          <w:sz w:val="22"/>
-          <w:szCs w:val="22"/>
-        </w:rPr>
-        <w:t>tipsheet</w:t>
-      </w:r>
-      <w:proofErr w:type="spellEnd"/>
-      <w:r>
-        <w:rPr>
-          <w:rFonts w:ascii="Helvetica" w:hAnsi="Helvetica" w:cs="Courier"/>
-          <w:sz w:val="22"/>
-          <w:szCs w:val="22"/>
-        </w:rPr>
-        <w:t xml:space="preserve"> [has instructions](</w:t>
+        <w:t>). The tipsheet [has instructions](</w:t>
       </w:r>
       <w:hyperlink r:id="rId24" w:anchor="thunderbird--enigmail" w:history="1">
         <w:r>
@@ -1383,19 +1084,8 @@
             <w:sz w:val="22"/>
             <w:szCs w:val="22"/>
           </w:rPr>
-          <w:t>https://github.com/hackshackers/hhnyc-crypto/blob/master/tipsheet.md - thunderbird--</w:t>
+          <w:t>https://github.com/hackshackers/hhnyc-crypto/blob/master/tipsheet.md - thunderbird--enigmail</w:t>
         </w:r>
-        <w:proofErr w:type="spellStart"/>
-        <w:r>
-          <w:rPr>
-            <w:rStyle w:val="Hyperlink"/>
-            <w:rFonts w:ascii="Helvetica" w:hAnsi="Helvetica" w:cs="Courier"/>
-            <w:sz w:val="22"/>
-            <w:szCs w:val="22"/>
-          </w:rPr>
-          <w:t>enigmail</w:t>
-        </w:r>
-        <w:proofErr w:type="spellEnd"/>
       </w:hyperlink>
       <w:r>
         <w:rPr>
@@ -1403,25 +1093,7 @@
           <w:sz w:val="22"/>
           <w:szCs w:val="22"/>
         </w:rPr>
-        <w:t>) for configuring with Thunderbird but it can work with Apple Mail. For Gmail or other web mail services you can use [</w:t>
-      </w:r>
-      <w:proofErr w:type="spellStart"/>
-      <w:r>
-        <w:rPr>
-          <w:rFonts w:ascii="Helvetica" w:hAnsi="Helvetica" w:cs="Courier"/>
-          <w:sz w:val="22"/>
-          <w:szCs w:val="22"/>
-        </w:rPr>
-        <w:t>Mailvelope</w:t>
-      </w:r>
-      <w:proofErr w:type="spellEnd"/>
-      <w:r>
-        <w:rPr>
-          <w:rFonts w:ascii="Helvetica" w:hAnsi="Helvetica" w:cs="Courier"/>
-          <w:sz w:val="22"/>
-          <w:szCs w:val="22"/>
-        </w:rPr>
-        <w:t>](</w:t>
+        <w:t>) for configuring with Thunderbird but it can work with Apple Mail. For Gmail or other web mail services you can use [Mailvelope](</w:t>
       </w:r>
       <w:hyperlink r:id="rId25" w:history="1">
         <w:r>
@@ -1549,6 +1221,348 @@
           <w:sz w:val="28"/>
           <w:szCs w:val="28"/>
         </w:rPr>
+        <w:t>Password managers</w:t>
+      </w:r>
+    </w:p>
+    <w:p>
+      <w:pPr>
+        <w:rPr>
+          <w:rFonts w:ascii="Helvetica" w:hAnsi="Helvetica" w:cs="Courier"/>
+          <w:sz w:val="22"/>
+          <w:szCs w:val="22"/>
+        </w:rPr>
+      </w:pPr>
+    </w:p>
+    <w:p>
+      <w:pPr>
+        <w:rPr>
+          <w:rFonts w:ascii="Helvetica" w:hAnsi="Helvetica" w:cs="Courier"/>
+          <w:sz w:val="22"/>
+          <w:szCs w:val="22"/>
+        </w:rPr>
+      </w:pPr>
+      <w:r>
+        <w:rPr>
+          <w:rFonts w:ascii="Helvetica" w:hAnsi="Helvetica" w:cs="Courier"/>
+          <w:sz w:val="22"/>
+          <w:szCs w:val="22"/>
+        </w:rPr>
+        <w:t>It's a good idea to use a password manager to keep track of and rotate your various online credentials. Here are some options:</w:t>
+      </w:r>
+    </w:p>
+    <w:p>
+      <w:pPr>
+        <w:rPr>
+          <w:rFonts w:ascii="Helvetica" w:hAnsi="Helvetica" w:cs="Courier"/>
+          <w:sz w:val="22"/>
+          <w:szCs w:val="22"/>
+        </w:rPr>
+      </w:pPr>
+    </w:p>
+    <w:p>
+      <w:pPr>
+        <w:rPr>
+          <w:rFonts w:ascii="Helvetica" w:hAnsi="Helvetica" w:cs="Courier"/>
+          <w:sz w:val="22"/>
+          <w:szCs w:val="22"/>
+        </w:rPr>
+      </w:pPr>
+      <w:r>
+        <w:rPr>
+          <w:rFonts w:ascii="Helvetica" w:hAnsi="Helvetica" w:cs="Courier"/>
+          <w:sz w:val="22"/>
+          <w:szCs w:val="22"/>
+        </w:rPr>
+        <w:t>* [1Password](</w:t>
+      </w:r>
+      <w:hyperlink r:id="rId28" w:history="1">
+        <w:r>
+          <w:rPr>
+            <w:rStyle w:val="Hyperlink"/>
+            <w:rFonts w:ascii="Helvetica" w:hAnsi="Helvetica" w:cs="Courier"/>
+            <w:sz w:val="22"/>
+            <w:szCs w:val="22"/>
+          </w:rPr>
+          <w:t>https://agilebits.com/onepassword</w:t>
+        </w:r>
+      </w:hyperlink>
+      <w:r>
+        <w:rPr>
+          <w:rFonts w:ascii="Helvetica" w:hAnsi="Helvetica" w:cs="Courier"/>
+          <w:sz w:val="22"/>
+          <w:szCs w:val="22"/>
+        </w:rPr>
+        <w:t>) — Very easy to use and has iOS integration.</w:t>
+      </w:r>
+    </w:p>
+    <w:p>
+      <w:pPr>
+        <w:rPr>
+          <w:rFonts w:ascii="Helvetica" w:hAnsi="Helvetica" w:cs="Courier"/>
+          <w:sz w:val="22"/>
+          <w:szCs w:val="22"/>
+        </w:rPr>
+      </w:pPr>
+      <w:r>
+        <w:rPr>
+          <w:rFonts w:ascii="Helvetica" w:hAnsi="Helvetica" w:cs="Courier"/>
+          <w:sz w:val="22"/>
+          <w:szCs w:val="22"/>
+        </w:rPr>
+        <w:t>* [LastPass](</w:t>
+      </w:r>
+      <w:hyperlink r:id="rId29" w:history="1">
+        <w:r>
+          <w:rPr>
+            <w:rStyle w:val="Hyperlink"/>
+            <w:rFonts w:ascii="Helvetica" w:hAnsi="Helvetica" w:cs="Courier"/>
+            <w:sz w:val="22"/>
+            <w:szCs w:val="22"/>
+          </w:rPr>
+          <w:t>https://lastpass.com/</w:t>
+        </w:r>
+      </w:hyperlink>
+      <w:r>
+        <w:rPr>
+          <w:rFonts w:ascii="Helvetica" w:hAnsi="Helvetica" w:cs="Courier"/>
+          <w:sz w:val="22"/>
+          <w:szCs w:val="22"/>
+        </w:rPr>
+        <w:t>) — Haven't tested but has an enterprise option.</w:t>
+      </w:r>
+    </w:p>
+    <w:p>
+      <w:pPr>
+        <w:rPr>
+          <w:rFonts w:ascii="Helvetica" w:hAnsi="Helvetica" w:cs="Courier"/>
+          <w:sz w:val="22"/>
+          <w:szCs w:val="22"/>
+        </w:rPr>
+      </w:pPr>
+      <w:r>
+        <w:rPr>
+          <w:rFonts w:ascii="Helvetica" w:hAnsi="Helvetica" w:cs="Courier"/>
+          <w:sz w:val="22"/>
+          <w:szCs w:val="22"/>
+        </w:rPr>
+        <w:t>* [KeePass](</w:t>
+      </w:r>
+      <w:hyperlink r:id="rId30" w:history="1">
+        <w:r>
+          <w:rPr>
+            <w:rStyle w:val="Hyperlink"/>
+            <w:rFonts w:ascii="Helvetica" w:hAnsi="Helvetica" w:cs="Courier"/>
+            <w:sz w:val="22"/>
+            <w:szCs w:val="22"/>
+          </w:rPr>
+          <w:t>http://keepass.com/</w:t>
+        </w:r>
+      </w:hyperlink>
+      <w:r>
+        <w:rPr>
+          <w:rFonts w:ascii="Helvetica" w:hAnsi="Helvetica" w:cs="Courier"/>
+          <w:sz w:val="22"/>
+          <w:szCs w:val="22"/>
+        </w:rPr>
+        <w:t>) — An open source project.</w:t>
+      </w:r>
+    </w:p>
+    <w:p>
+      <w:pPr>
+        <w:rPr>
+          <w:rFonts w:ascii="Helvetica" w:hAnsi="Helvetica" w:cs="Courier"/>
+          <w:sz w:val="22"/>
+          <w:szCs w:val="22"/>
+        </w:rPr>
+      </w:pPr>
+    </w:p>
+    <w:p>
+      <w:pPr>
+        <w:rPr>
+          <w:rFonts w:ascii="Helvetica" w:hAnsi="Helvetica" w:cs="Courier"/>
+          <w:b/>
+          <w:sz w:val="28"/>
+          <w:szCs w:val="28"/>
+        </w:rPr>
+      </w:pPr>
+      <w:r>
+        <w:rPr>
+          <w:rFonts w:ascii="Helvetica" w:hAnsi="Helvetica" w:cs="Courier"/>
+          <w:b/>
+          <w:sz w:val="28"/>
+          <w:szCs w:val="28"/>
+        </w:rPr>
+        <w:t>Virtual Private Network</w:t>
+      </w:r>
+      <w:r>
+        <w:rPr>
+          <w:rFonts w:ascii="Helvetica" w:hAnsi="Helvetica" w:cs="Courier"/>
+          <w:b/>
+          <w:sz w:val="28"/>
+          <w:szCs w:val="28"/>
+        </w:rPr>
+        <w:t>s</w:t>
+      </w:r>
+      <w:bookmarkStart w:id="0" w:name="_GoBack"/>
+      <w:bookmarkEnd w:id="0"/>
+      <w:r>
+        <w:rPr>
+          <w:rFonts w:ascii="Helvetica" w:hAnsi="Helvetica" w:cs="Courier"/>
+          <w:b/>
+          <w:sz w:val="28"/>
+          <w:szCs w:val="28"/>
+        </w:rPr>
+        <w:t xml:space="preserve"> (VPN)</w:t>
+      </w:r>
+    </w:p>
+    <w:p>
+      <w:pPr>
+        <w:rPr>
+          <w:rFonts w:ascii="Helvetica" w:hAnsi="Helvetica" w:cs="Courier"/>
+          <w:sz w:val="22"/>
+          <w:szCs w:val="22"/>
+        </w:rPr>
+      </w:pPr>
+    </w:p>
+    <w:p>
+      <w:pPr>
+        <w:rPr>
+          <w:rFonts w:ascii="Helvetica" w:hAnsi="Helvetica" w:cs="Courier"/>
+          <w:sz w:val="22"/>
+          <w:szCs w:val="22"/>
+        </w:rPr>
+      </w:pPr>
+      <w:r>
+        <w:rPr>
+          <w:rFonts w:ascii="Helvetica" w:hAnsi="Helvetica" w:cs="Courier"/>
+          <w:sz w:val="22"/>
+          <w:szCs w:val="22"/>
+        </w:rPr>
+        <w:t>If you're on public WiFi or just want extra security, you can tunnel your traffic through an encrypted connection known as a VPN. There are many</w:t>
+      </w:r>
+      <w:r>
+        <w:rPr>
+          <w:rFonts w:ascii="Helvetica" w:hAnsi="Helvetica" w:cs="Courier"/>
+          <w:sz w:val="22"/>
+          <w:szCs w:val="22"/>
+        </w:rPr>
+        <w:t>,</w:t>
+      </w:r>
+      <w:r>
+        <w:rPr>
+          <w:rFonts w:ascii="Helvetica" w:hAnsi="Helvetica" w:cs="Courier"/>
+          <w:sz w:val="22"/>
+          <w:szCs w:val="22"/>
+        </w:rPr>
+        <w:t xml:space="preserve"> many VPN services as well as the option of running your own. Here are two I've heard people use and like.</w:t>
+      </w:r>
+    </w:p>
+    <w:p>
+      <w:pPr>
+        <w:rPr>
+          <w:rFonts w:ascii="Helvetica" w:hAnsi="Helvetica" w:cs="Courier"/>
+          <w:sz w:val="22"/>
+          <w:szCs w:val="22"/>
+        </w:rPr>
+      </w:pPr>
+    </w:p>
+    <w:p>
+      <w:pPr>
+        <w:rPr>
+          <w:rFonts w:ascii="Helvetica" w:hAnsi="Helvetica" w:cs="Courier"/>
+          <w:sz w:val="22"/>
+          <w:szCs w:val="22"/>
+        </w:rPr>
+      </w:pPr>
+      <w:r>
+        <w:rPr>
+          <w:rFonts w:ascii="Helvetica" w:hAnsi="Helvetica" w:cs="Courier"/>
+          <w:sz w:val="22"/>
+          <w:szCs w:val="22"/>
+        </w:rPr>
+        <w:t>* [Tunnel Bear](</w:t>
+      </w:r>
+      <w:hyperlink r:id="rId31" w:history="1">
+        <w:r>
+          <w:rPr>
+            <w:rStyle w:val="Hyperlink"/>
+            <w:rFonts w:ascii="Helvetica" w:hAnsi="Helvetica" w:cs="Courier"/>
+            <w:sz w:val="22"/>
+            <w:szCs w:val="22"/>
+          </w:rPr>
+          <w:t>http://tunnelbear.com/</w:t>
+        </w:r>
+      </w:hyperlink>
+      <w:r>
+        <w:rPr>
+          <w:rFonts w:ascii="Helvetica" w:hAnsi="Helvetica" w:cs="Courier"/>
+          <w:sz w:val="22"/>
+          <w:szCs w:val="22"/>
+        </w:rPr>
+        <w:t>) — Very easy to use, let's you pick different countries, also works on iOS integration and has good bear illustrations.</w:t>
+      </w:r>
+    </w:p>
+    <w:p>
+      <w:pPr>
+        <w:rPr>
+          <w:rFonts w:ascii="Helvetica" w:hAnsi="Helvetica" w:cs="Courier"/>
+          <w:sz w:val="22"/>
+          <w:szCs w:val="22"/>
+        </w:rPr>
+      </w:pPr>
+      <w:r>
+        <w:rPr>
+          <w:rFonts w:ascii="Helvetica" w:hAnsi="Helvetica" w:cs="Courier"/>
+          <w:sz w:val="22"/>
+          <w:szCs w:val="22"/>
+        </w:rPr>
+        <w:t>* [Mullvad](</w:t>
+      </w:r>
+      <w:hyperlink r:id="rId32" w:history="1">
+        <w:r>
+          <w:rPr>
+            <w:rStyle w:val="Hyperlink"/>
+            <w:rFonts w:ascii="Helvetica" w:hAnsi="Helvetica" w:cs="Courier"/>
+            <w:sz w:val="22"/>
+            <w:szCs w:val="22"/>
+          </w:rPr>
+          <w:t>https://mullvad.net/en/</w:t>
+        </w:r>
+      </w:hyperlink>
+      <w:r>
+        <w:rPr>
+          <w:rFonts w:ascii="Helvetica" w:hAnsi="Helvetica" w:cs="Courier"/>
+          <w:sz w:val="22"/>
+          <w:szCs w:val="22"/>
+        </w:rPr>
+        <w:t>) — A Swedish service that also lets you pay in cash, if you want extra anonymity.</w:t>
+      </w:r>
+    </w:p>
+    <w:p>
+      <w:pPr>
+        <w:rPr>
+          <w:rFonts w:ascii="Helvetica" w:hAnsi="Helvetica" w:cs="Courier"/>
+          <w:sz w:val="22"/>
+          <w:szCs w:val="22"/>
+        </w:rPr>
+      </w:pPr>
+    </w:p>
+    <w:p>
+      <w:pPr>
+        <w:rPr>
+          <w:rFonts w:ascii="Helvetica" w:hAnsi="Helvetica" w:cs="Courier"/>
+          <w:b/>
+          <w:sz w:val="28"/>
+          <w:szCs w:val="28"/>
+        </w:rPr>
+      </w:pPr>
+      <w:r>
+        <w:rPr>
+          <w:rFonts w:ascii="Helvetica" w:hAnsi="Helvetica" w:cs="Courier"/>
+          <w:b/>
+          <w:sz w:val="28"/>
+          <w:szCs w:val="28"/>
+        </w:rPr>
         <w:t>More resources</w:t>
       </w:r>
     </w:p>
@@ -1577,7 +1591,7 @@
         </w:rPr>
         <w:t>* This [Mozilla compilation](</w:t>
       </w:r>
-      <w:hyperlink r:id="rId28" w:history="1">
+      <w:hyperlink r:id="rId33" w:history="1">
         <w:r>
           <w:rPr>
             <w:rStyle w:val="Hyperlink"/>

</xml_diff>